<commit_message>
put containers on the contact page
</commit_message>
<xml_diff>
--- a/Portfolio Dylan van Moorsel.docx
+++ b/Portfolio Dylan van Moorsel.docx
@@ -6,31 +6,21 @@
       <w:r>
         <w:t xml:space="preserve">Link naar website : </w:t>
       </w:r>
-      <w:hyperlink r:id="rId4" w:history="1">
-        <w:r>
-          <w:rPr>
-            <w:rStyle w:val="Hyperlink"/>
-          </w:rPr>
-          <w:t>https://dylanvanmoorsel.github.io/Portfolio/</w:t>
-        </w:r>
-      </w:hyperlink>
+      <w:r>
+        <w:t>https://dylanvanmoorsel.github.io/Portfolio/</w:t>
+      </w:r>
     </w:p>
     <w:p/>
     <w:p>
       <w:r>
-        <w:t xml:space="preserve">Design </w:t>
-      </w:r>
-      <w:proofErr w:type="spellStart"/>
-      <w:r>
-        <w:t>main</w:t>
-      </w:r>
-      <w:proofErr w:type="spellEnd"/>
-      <w:r>
-        <w:t xml:space="preserve"> page : </w:t>
+        <w:t xml:space="preserve">Design main page : </w:t>
       </w:r>
     </w:p>
     <w:p>
       <w:r>
+        <w:rPr>
+          <w:noProof/>
+        </w:rPr>
         <w:drawing>
           <wp:inline distT="0" distB="0" distL="0" distR="0" wp14:anchorId="0ECFF5E9" wp14:editId="15E652D7">
             <wp:extent cx="5760720" cy="3164205"/>
@@ -47,7 +37,7 @@
                     <pic:cNvPicPr/>
                   </pic:nvPicPr>
                   <pic:blipFill>
-                    <a:blip r:embed="rId5"/>
+                    <a:blip r:embed="rId4"/>
                     <a:stretch>
                       <a:fillRect/>
                     </a:stretch>
@@ -71,27 +61,14 @@
     <w:p/>
     <w:p>
       <w:r>
-        <w:t xml:space="preserve">Design get </w:t>
-      </w:r>
-      <w:proofErr w:type="spellStart"/>
-      <w:r>
-        <w:t>to</w:t>
-      </w:r>
-      <w:proofErr w:type="spellEnd"/>
-      <w:r>
-        <w:t xml:space="preserve"> </w:t>
-      </w:r>
-      <w:proofErr w:type="spellStart"/>
-      <w:r>
-        <w:t>know</w:t>
-      </w:r>
-      <w:proofErr w:type="spellEnd"/>
-      <w:r>
-        <w:t xml:space="preserve"> me :</w:t>
+        <w:t>Design get to know me :</w:t>
       </w:r>
     </w:p>
     <w:p>
       <w:r>
+        <w:rPr>
+          <w:noProof/>
+        </w:rPr>
         <w:drawing>
           <wp:inline distT="0" distB="0" distL="0" distR="0" wp14:anchorId="0F4CFEE8" wp14:editId="01786C3C">
             <wp:extent cx="5760720" cy="3099435"/>
@@ -108,7 +85,7 @@
                     <pic:cNvPicPr/>
                   </pic:nvPicPr>
                   <pic:blipFill>
-                    <a:blip r:embed="rId6"/>
+                    <a:blip r:embed="rId5"/>
                     <a:stretch>
                       <a:fillRect/>
                     </a:stretch>
@@ -132,27 +109,14 @@
     <w:p/>
     <w:p>
       <w:r>
-        <w:t xml:space="preserve">Design </w:t>
-      </w:r>
-      <w:proofErr w:type="spellStart"/>
-      <w:r>
-        <w:t>my</w:t>
-      </w:r>
-      <w:proofErr w:type="spellEnd"/>
-      <w:r>
-        <w:t xml:space="preserve"> </w:t>
-      </w:r>
-      <w:proofErr w:type="spellStart"/>
-      <w:r>
-        <w:t>projects</w:t>
-      </w:r>
-      <w:proofErr w:type="spellEnd"/>
-      <w:r>
-        <w:t xml:space="preserve"> : </w:t>
+        <w:t xml:space="preserve">Design my projects : </w:t>
       </w:r>
     </w:p>
     <w:p>
       <w:r>
+        <w:rPr>
+          <w:noProof/>
+        </w:rPr>
         <w:lastRenderedPageBreak/>
         <w:drawing>
           <wp:inline distT="0" distB="0" distL="0" distR="0" wp14:anchorId="6D8F9CA7" wp14:editId="0A408440">
@@ -170,7 +134,7 @@
                     <pic:cNvPicPr/>
                   </pic:nvPicPr>
                   <pic:blipFill>
-                    <a:blip r:embed="rId7"/>
+                    <a:blip r:embed="rId6"/>
                     <a:stretch>
                       <a:fillRect/>
                     </a:stretch>
@@ -199,6 +163,9 @@
     </w:p>
     <w:p>
       <w:r>
+        <w:rPr>
+          <w:noProof/>
+        </w:rPr>
         <w:lastRenderedPageBreak/>
         <w:drawing>
           <wp:inline distT="0" distB="0" distL="0" distR="0" wp14:anchorId="6AA63BA3" wp14:editId="1E9D78B0">
@@ -216,7 +183,7 @@
                     <pic:cNvPicPr/>
                   </pic:nvPicPr>
                   <pic:blipFill>
-                    <a:blip r:embed="rId8"/>
+                    <a:blip r:embed="rId7"/>
                     <a:stretch>
                       <a:fillRect/>
                     </a:stretch>
@@ -240,17 +207,12 @@
     <w:p/>
     <w:p>
       <w:r>
-        <w:t xml:space="preserve">Design </w:t>
-      </w:r>
-      <w:proofErr w:type="spellStart"/>
-      <w:r>
-        <w:t>the</w:t>
-      </w:r>
-      <w:proofErr w:type="spellEnd"/>
-      <w:r>
-        <w:t xml:space="preserve"> hub : </w:t>
+        <w:t xml:space="preserve">Design the hub : </w:t>
       </w:r>
       <w:r>
+        <w:rPr>
+          <w:noProof/>
+        </w:rPr>
         <w:drawing>
           <wp:inline distT="0" distB="0" distL="0" distR="0" wp14:anchorId="3D7E0FC3" wp14:editId="1F3F634E">
             <wp:extent cx="5760720" cy="3044825"/>
@@ -267,7 +229,7 @@
                     <pic:cNvPicPr/>
                   </pic:nvPicPr>
                   <pic:blipFill>
-                    <a:blip r:embed="rId9"/>
+                    <a:blip r:embed="rId8"/>
                     <a:stretch>
                       <a:fillRect/>
                     </a:stretch>
@@ -296,6 +258,9 @@
     </w:p>
     <w:p>
       <w:r>
+        <w:rPr>
+          <w:noProof/>
+        </w:rPr>
         <w:lastRenderedPageBreak/>
         <w:drawing>
           <wp:inline distT="0" distB="0" distL="0" distR="0" wp14:anchorId="3F5BEBF7" wp14:editId="48476FB1">
@@ -313,7 +278,7 @@
                     <pic:cNvPicPr/>
                   </pic:nvPicPr>
                   <pic:blipFill>
-                    <a:blip r:embed="rId10"/>
+                    <a:blip r:embed="rId9"/>
                     <a:stretch>
                       <a:fillRect/>
                     </a:stretch>

</xml_diff>